<commit_message>
New translations email 5-2 [template] partner email – documents verified.docx (Vietnamese)
</commit_message>
<xml_diff>
--- a/public/email/crowdin/translations/vi/Email 5-2 [TEMPLATE] Partner email – documents verified.docx
+++ b/public/email/crowdin/translations/vi/Email 5-2 [TEMPLATE] Partner email – documents verified.docx
@@ -173,13 +173,13 @@
         <w:pStyle w:val="P68B1DB1-Normal3"/>
       </w:pPr>
       <w:r>
-        <w:t xml:space="preserve">Your documents have been verified!</w:t>
+        <w:t xml:space="preserve">Thông tin bạn gửi đã được chấp thuận!</w:t>
       </w:r>
     </w:p>
     <w:p/>
     <w:p>
       <w:r>
-        <w:t xml:space="preserve">Hi </w:t>
+        <w:t xml:space="preserve">Xin chào </w:t>
       </w:r>
       <w:r>
         <w:rPr>
@@ -197,7 +197,7 @@
         <w:spacing w:after="200" w:lineRule="auto"/>
       </w:pPr>
       <w:r>
-        <w:t xml:space="preserve">We’ve reviewed the documents you’ve sent us for the </w:t>
+        <w:t xml:space="preserve">Chúng tôi đã kiểm tra và xác thực tất cả giấy tờ bạn gửi cho chúng tôi để tham gia sự kiện </w:t>
       </w:r>
       <w:r>
         <w:rPr>
@@ -206,7 +206,7 @@
         <w:t xml:space="preserve">[EVENT NAME]</w:t>
       </w:r>
       <w:r>
-        <w:t xml:space="preserve"> and all of them have been verified! </w:t>
+        <w:t xml:space="preserve">! </w:t>
       </w:r>
     </w:p>
     <w:p>
@@ -214,7 +214,7 @@
         <w:spacing w:after="200" w:lineRule="auto"/>
       </w:pPr>
       <w:r>
-        <w:t xml:space="preserve">We’ll be sending out more details about the event soon, including the agenda and travel arrangements, so make sure to check your inbox regularly.</w:t>
+        <w:t xml:space="preserve">Chúng tôi sẽ sớm gửi thêm thông tin chi tiết về sự kiện, bao gồm chương trình và những sắp xếp cho chuyến đi, vì vậy hãy kiểm tra hộp thư đến của bạn thường xuyên nhé.</w:t>
       </w:r>
     </w:p>
     <w:p>
@@ -223,7 +223,7 @@
       </w:pPr>
       <w:commentRangeStart w:id="0"/>
       <w:r>
-        <w:t xml:space="preserve">If you have any questions, please contact us via </w:t>
+        <w:t xml:space="preserve">Nếu bạn cần hỗ trợ, vui lòng liên hệ với chúng tôi qua </w:t>
       </w:r>
       <w:hyperlink r:id="rId7">
         <w:r>
@@ -235,7 +235,7 @@
         </w:r>
       </w:hyperlink>
       <w:r>
-        <w:t xml:space="preserve"> or </w:t>
+        <w:t xml:space="preserve"> hoặc </w:t>
       </w:r>
       <w:hyperlink r:id="rId8">
         <w:r>
@@ -255,7 +255,7 @@
         <w:spacing w:after="200" w:lineRule="auto"/>
       </w:pPr>
       <w:r>
-        <w:t xml:space="preserve">If you have any questions, please contact your country manager, </w:t>
+        <w:t xml:space="preserve">Nếu bạn có bất kỳ thắc mắc nào, vui lòng liên hệ với giám đốc phụ trách quốc gia của bạn </w:t>
       </w:r>
       <w:r>
         <w:rPr>
@@ -264,7 +264,7 @@
         <w:t>[NAME]</w:t>
       </w:r>
       <w:r>
-        <w:t xml:space="preserve">, at </w:t>
+        <w:t xml:space="preserve">, qua email </w:t>
       </w:r>
       <w:r>
         <w:rPr>
@@ -273,7 +273,7 @@
         <w:t xml:space="preserve">[EMAIL ADDRESS]</w:t>
       </w:r>
       <w:r>
-        <w:t xml:space="preserve"> or </w:t>
+        <w:t xml:space="preserve"> hoặc số </w:t>
       </w:r>
       <w:r>
         <w:rPr>

</xml_diff>